<commit_message>
Updated Tradeoffs description for ADS
</commit_message>
<xml_diff>
--- a/Architecture Design Specification - Sight By Touch Tradeoffs and Fixed Graphs.docx
+++ b/Architecture Design Specification - Sight By Touch Tradeoffs and Fixed Graphs.docx
@@ -5060,9 +5060,6 @@
     <w:p>
       <w:pPr>
         <w:pStyle w:val="Heading1"/>
-        <w:rPr>
-          <w:lang w:val="en-US"/>
-        </w:rPr>
       </w:pPr>
     </w:p>
     <w:p>
@@ -5803,9 +5800,6 @@
     <w:p>
       <w:pPr>
         <w:pStyle w:val="Heading1"/>
-        <w:rPr>
-          <w:lang w:val="en-US"/>
-        </w:rPr>
       </w:pPr>
     </w:p>
     <w:p>
@@ -6194,39 +6188,12 @@
       <w:pPr>
         <w:pStyle w:val="Heading1"/>
         <w:jc w:val="left"/>
-        <w:rPr>
-          <w:lang w:val="en-US"/>
-        </w:rPr>
-      </w:pPr>
-    </w:p>
-    <w:p>
-      <w:pPr>
-        <w:rPr>
-          <w:lang/>
-        </w:rPr>
-      </w:pPr>
-    </w:p>
-    <w:p>
-      <w:pPr>
-        <w:rPr>
-          <w:lang/>
-        </w:rPr>
-      </w:pPr>
-    </w:p>
-    <w:p>
-      <w:pPr>
-        <w:rPr>
-          <w:lang/>
-        </w:rPr>
-      </w:pPr>
-    </w:p>
-    <w:p>
-      <w:pPr>
-        <w:rPr>
-          <w:lang/>
-        </w:rPr>
-      </w:pPr>
-    </w:p>
+      </w:pPr>
+    </w:p>
+    <w:p/>
+    <w:p/>
+    <w:p/>
+    <w:p/>
     <w:p>
       <w:pPr>
         <w:pStyle w:val="Heading1"/>
@@ -6808,9 +6775,6 @@
       <w:pPr>
         <w:pStyle w:val="Heading1"/>
         <w:jc w:val="left"/>
-        <w:rPr>
-          <w:lang w:val="en-US"/>
-        </w:rPr>
       </w:pPr>
     </w:p>
     <w:p>
@@ -6946,7 +6910,7 @@
     </w:p>
     <w:p>
       <w:pPr>
-        <w:pStyle w:val="ColorfulList-Accent1"/>
+        <w:pStyle w:val="ColorfulList-Accent11"/>
         <w:numPr>
           <w:ilvl w:val="0"/>
           <w:numId w:val="40"/>
@@ -6970,7 +6934,7 @@
     </w:p>
     <w:p>
       <w:pPr>
-        <w:pStyle w:val="ColorfulList-Accent1"/>
+        <w:pStyle w:val="ColorfulList-Accent11"/>
         <w:numPr>
           <w:ilvl w:val="0"/>
           <w:numId w:val="40"/>
@@ -6994,7 +6958,7 @@
     </w:p>
     <w:p>
       <w:pPr>
-        <w:pStyle w:val="ColorfulList-Accent1"/>
+        <w:pStyle w:val="ColorfulList-Accent11"/>
         <w:numPr>
           <w:ilvl w:val="0"/>
           <w:numId w:val="40"/>
@@ -7018,7 +6982,7 @@
     </w:p>
     <w:p>
       <w:pPr>
-        <w:pStyle w:val="ColorfulList-Accent1"/>
+        <w:pStyle w:val="ColorfulList-Accent11"/>
         <w:numPr>
           <w:ilvl w:val="0"/>
           <w:numId w:val="40"/>
@@ -7042,7 +7006,7 @@
     </w:p>
     <w:p>
       <w:pPr>
-        <w:pStyle w:val="ColorfulList-Accent1"/>
+        <w:pStyle w:val="ColorfulList-Accent11"/>
         <w:numPr>
           <w:ilvl w:val="0"/>
           <w:numId w:val="40"/>
@@ -8642,9 +8606,6 @@
           <w:tab w:val="left" w:pos="1440"/>
           <w:tab w:val="left" w:pos="1710"/>
         </w:tabs>
-        <w:rPr>
-          <w:lang w:val="en-US"/>
-        </w:rPr>
       </w:pPr>
       <w:r>
         <w:tab/>
@@ -8660,7 +8621,6 @@
         <w:rPr>
           <w:sz w:val="24"/>
           <w:szCs w:val="24"/>
-          <w:lang w:val="en-US"/>
         </w:rPr>
         <w:t>Usability</w:t>
       </w:r>
@@ -9186,42 +9146,22 @@
     <w:p>
       <w:pPr>
         <w:pStyle w:val="Heading2"/>
-        <w:rPr>
-          <w:lang w:val="en-US"/>
-        </w:rPr>
       </w:pPr>
       <w:r>
         <w:lastRenderedPageBreak/>
-        <w:t>2.</w:t>
-      </w:r>
-      <w:r>
-        <w:rPr>
-          <w:lang w:val="en-US"/>
-        </w:rPr>
-        <w:t>4</w:t>
-      </w:r>
-      <w:r>
-        <w:t xml:space="preserve">   </w:t>
+        <w:t xml:space="preserve">2.4   </w:t>
       </w:r>
       <w:r>
         <w:tab/>
-      </w:r>
-      <w:r>
-        <w:rPr>
-          <w:lang w:val="en-US"/>
-        </w:rPr>
         <w:t>Tradeoffs</w:t>
       </w:r>
     </w:p>
     <w:p>
       <w:r>
         <w:tab/>
-        <w:t>One design consideration was to have a distributed computing model, in which each major hardware component in the system (each distance sensor-vibration motor pair and the system control module) would implement its primary functionalities independent of the other hardware components with only minimal interactions so that there is no interference between those components that may cause errors.  This would simplify the architecture layers and subsystems for the individual components.  Additionally, this architecture design would enforce parallelism among the components.  With the individual components performing their tasks at the same time and independently, speed and efficiency will be improved as there is no computational burden from the rest of the system for one single component.  However, major problems arose from this particular architecture.  Although the architecture for each component was simple, the architecture for the entire system was complex.  Because there is interaction between the components to avoid interference that may lead to errors, the architecture of the entire system required data flows from one component to every other component for all components.  These data flows would have to be bidirectional since the interactions require back and forth communication between components.  With a system control module component and multiple distance sensor-vibration motor pairs, there would be numerous data flows in the whole architecture design.  This would make the architecture confusing and difficult to define and express visually.  Another design consideration was to follow a more layered and sequential model.  In this model, the major functionalities of the system would be split into layers, and there would be a sequential process that goes through each layer for all major hardware components.  One layer (e.g. the hardware components that acquire external data) would acquire data from either external sources or another layer, perform its tasks, and send its output to the remaining layers in a unidirectional fashion.  This model simplified the overall architecture of the system as well as the architecture of the major hardware components since each followed similar processes.  The simpler overall architecture also made it very easy to define, understand, and express visually.  However, this design compromised speed and efficiency.  Unlike the distributed computing model, parallelism is not guaranteed.  So, there would be subsystems that would have a lot of tasks to perform for multiple hardware components, increasing processing burden and leading to processing latency.  Despite this, the layered sequential architecture design was selected as the importance of having a clearly defined and simple architecture outweighed its costs and the benefits of the distributed computing model.  Additionally, the cost could be mitigated by further refining the chosen model.</w:t>
-      </w:r>
-    </w:p>
-    <w:p>
-      <w:r>
-        <w:tab/>
+      </w:r>
+      <w:r>
+        <w:t>One design consideration was to have a distributed computing model, in which each major hardware component in the system (each distance sensor-vibration motor pair and the system control module) would implement its primary functionalities independent of the other hardware components with only minimal interactions so that there is no interference between those components that may cause errors.  This would simplify the architecture layers and subsystems for the individual components.  Additionally, this architecture design would enforce parallelism among the components.  With the individual components performing their tasks at the same time and independently, speed and efficiency will be improved as there is no computational burden from the rest of the system for one single component.  However, major problems arose from this particular architecture.  Although the architecture for each component was simple, the architecture for the entire system was complex.  Because there is interaction between the components to avoid interference that may lead to errors, the architecture of the entire system required data flows from one component to every other component for all components.  These data flows would have to be bidirectional since the interactions require back and forth communication between components.  With a system control module component and multiple distance sensor-vibration motor pairs, there would be numerous data flows in the whole architecture design.  This would make the architecture confusing and difficult to define and express visually.  Another design consideration was to follow a more layered and sequential model.  In this model, the major functionalities of the system would be split into layers, and there would be a sequential process that goes through each layer for all major hardware components.  One layer (e.g. the hardware components that acquire external data) would acquire data from either external sources or another layer, perform its tasks, and send its output to the remaining layers in a unidirectional fashion.  This model simplified the overall architecture of the system as well as the architecture of the major hardware components since each followed similar processes.  The simpler overall architecture also made it very easy to define, understand, and express visually.  However, this design also had its own problems.  Unlike the distributed computing model, parallelism is not guaranteed.  So, there would be subsystems that would have dependencies on other subsystems.  Some subsystems would also have several tasks to perform for multiple hardware components.  As a result, there would be increased processing burden on those subsystems, which can affect speed and efficiency of the entire system.  Despite this, the layered sequential architecture design was selected as the importance of having a clearly defined and simple architecture outweighed its costs and the benefits of the distributed computing model.  Additionally, the cost could be mitigated by further refining the chosen model.</w:t>
       </w:r>
     </w:p>
     <w:p/>
@@ -9469,60 +9409,31 @@
     <w:p>
       <w:pPr>
         <w:pStyle w:val="Heading2"/>
-        <w:rPr>
-          <w:lang w:val="en-US"/>
-        </w:rPr>
       </w:pPr>
       <w:bookmarkStart w:id="20" w:name="_Toc374474516"/>
       <w:r>
-        <w:rPr>
-          <w:lang w:val="en-US"/>
-        </w:rPr>
         <w:lastRenderedPageBreak/>
         <w:t>3.1</w:t>
       </w:r>
       <w:r>
-        <w:rPr>
-          <w:lang w:val="en-US"/>
-        </w:rPr>
         <w:tab/>
         <w:t>Hardware Layer</w:t>
       </w:r>
     </w:p>
     <w:p>
-      <w:pPr>
-        <w:rPr>
-          <w:lang/>
-        </w:rPr>
-      </w:pPr>
-      <w:r>
-        <w:rPr>
-          <w:lang/>
-        </w:rPr>
+      <w:r>
         <w:t>This layer is responsible for handling input to the system and output from the system</w:t>
       </w:r>
       <w:r>
-        <w:rPr>
-          <w:lang/>
-        </w:rPr>
         <w:t xml:space="preserve"> by</w:t>
       </w:r>
       <w:r>
-        <w:rPr>
-          <w:lang/>
-        </w:rPr>
         <w:t xml:space="preserve"> </w:t>
       </w:r>
       <w:r>
-        <w:rPr>
-          <w:lang/>
-        </w:rPr>
         <w:t>providing an interface between the system and any external inputs and outputs.</w:t>
       </w:r>
       <w:r>
-        <w:rPr>
-          <w:lang/>
-        </w:rPr>
         <w:t xml:space="preserve"> This layer will consist of the system control module and the sensing modules.</w:t>
       </w:r>
     </w:p>
@@ -9531,13 +9442,7 @@
         <w:pStyle w:val="Heading2"/>
       </w:pPr>
       <w:r>
-        <w:t>3.</w:t>
-      </w:r>
-      <w:r>
-        <w:rPr>
-          <w:lang w:val="en-US"/>
-        </w:rPr>
-        <w:t>2</w:t>
+        <w:t>3.2</w:t>
       </w:r>
       <w:r>
         <w:tab/>
@@ -9610,13 +9515,7 @@
       </w:pPr>
       <w:bookmarkStart w:id="21" w:name="_Toc374474517"/>
       <w:r>
-        <w:t>3.</w:t>
-      </w:r>
-      <w:r>
-        <w:rPr>
-          <w:lang w:val="en-US"/>
-        </w:rPr>
-        <w:t>3</w:t>
+        <w:t>3.3</w:t>
       </w:r>
       <w:r>
         <w:tab/>
@@ -9671,13 +9570,7 @@
       </w:pPr>
       <w:bookmarkStart w:id="22" w:name="_Toc374474518"/>
       <w:r>
-        <w:t>3.</w:t>
-      </w:r>
-      <w:r>
-        <w:rPr>
-          <w:lang w:val="en-US"/>
-        </w:rPr>
-        <w:t>4</w:t>
+        <w:t>3.4</w:t>
       </w:r>
       <w:r>
         <w:tab/>
@@ -9721,13 +9614,7 @@
         <w:pStyle w:val="Heading1"/>
       </w:pPr>
     </w:p>
-    <w:p>
-      <w:pPr>
-        <w:rPr>
-          <w:lang/>
-        </w:rPr>
-      </w:pPr>
-    </w:p>
+    <w:p/>
     <w:p>
       <w:pPr>
         <w:pStyle w:val="Heading1"/>
@@ -9750,32 +9637,18 @@
     <w:p>
       <w:pPr>
         <w:pStyle w:val="Heading2"/>
-        <w:rPr>
-          <w:lang w:val="en-US"/>
-        </w:rPr>
       </w:pPr>
       <w:r>
         <w:t>4.1</w:t>
       </w:r>
       <w:r>
         <w:tab/>
-      </w:r>
-      <w:r>
-        <w:rPr>
-          <w:lang w:val="en-US"/>
-        </w:rPr>
-        <w:t>Hardware</w:t>
-      </w:r>
-      <w:r>
-        <w:t xml:space="preserve"> Layer</w:t>
+        <w:t>Hardware Layer</w:t>
       </w:r>
     </w:p>
     <w:p>
       <w:pPr>
         <w:jc w:val="center"/>
-        <w:rPr>
-          <w:lang/>
-        </w:rPr>
       </w:pPr>
       <w:r>
         <w:rPr>
@@ -9831,9 +9704,6 @@
     <w:p>
       <w:pPr>
         <w:jc w:val="center"/>
-        <w:rPr>
-          <w:lang/>
-        </w:rPr>
       </w:pPr>
       <w:r>
         <w:rPr>
@@ -9863,13 +9733,7 @@
         <w:t xml:space="preserve"> Layer</w:t>
       </w:r>
     </w:p>
-    <w:p>
-      <w:pPr>
-        <w:rPr>
-          <w:lang/>
-        </w:rPr>
-      </w:pPr>
-    </w:p>
+    <w:p/>
     <w:p>
       <w:pPr>
         <w:tabs>
@@ -10000,44 +9864,27 @@
         <w:rPr>
           <w:sz w:val="24"/>
           <w:szCs w:val="24"/>
-          <w:lang w:val="en-US"/>
         </w:rPr>
       </w:pPr>
       <w:r>
         <w:rPr>
           <w:sz w:val="24"/>
           <w:szCs w:val="24"/>
-          <w:lang w:val="en-US"/>
         </w:rPr>
         <w:tab/>
+        <w:t>4.1.4</w:t>
       </w:r>
       <w:r>
         <w:rPr>
           <w:sz w:val="24"/>
           <w:szCs w:val="24"/>
         </w:rPr>
-        <w:t>4.1.</w:t>
+        <w:tab/>
       </w:r>
       <w:r>
         <w:rPr>
           <w:sz w:val="24"/>
           <w:szCs w:val="24"/>
-          <w:lang w:val="en-US"/>
-        </w:rPr>
-        <w:t>4</w:t>
-      </w:r>
-      <w:r>
-        <w:rPr>
-          <w:sz w:val="24"/>
-          <w:szCs w:val="24"/>
-        </w:rPr>
-        <w:tab/>
-      </w:r>
-      <w:r>
-        <w:rPr>
-          <w:sz w:val="24"/>
-          <w:szCs w:val="24"/>
-          <w:lang w:val="en-US"/>
         </w:rPr>
         <w:t>Dependencies</w:t>
       </w:r>
@@ -10074,15 +9921,7 @@
           <w:sz w:val="24"/>
           <w:szCs w:val="24"/>
         </w:rPr>
-        <w:t>4.1.</w:t>
-      </w:r>
-      <w:r>
-        <w:rPr>
-          <w:sz w:val="24"/>
-          <w:szCs w:val="24"/>
-          <w:lang w:val="en-US"/>
-        </w:rPr>
-        <w:t>5</w:t>
+        <w:t>4.1.5</w:t>
       </w:r>
       <w:r>
         <w:rPr>
@@ -10599,13 +10438,7 @@
         </w:rPr>
       </w:pPr>
     </w:p>
-    <w:p>
-      <w:pPr>
-        <w:rPr>
-          <w:lang/>
-        </w:rPr>
-      </w:pPr>
-    </w:p>
+    <w:p/>
     <w:p>
       <w:pPr>
         <w:spacing w:after="0" w:line="240" w:lineRule="auto"/>
@@ -11164,7 +10997,6 @@
         <w:rPr>
           <w:sz w:val="24"/>
           <w:szCs w:val="24"/>
-          <w:lang w:val="en-US"/>
         </w:rPr>
         <w:tab/>
       </w:r>
@@ -11174,28 +11006,19 @@
           <w:sz w:val="24"/>
           <w:szCs w:val="24"/>
         </w:rPr>
-        <w:t>4.1.</w:t>
+        <w:t>4.1.4</w:t>
       </w:r>
       <w:r>
         <w:rPr>
           <w:sz w:val="24"/>
           <w:szCs w:val="24"/>
-          <w:lang w:val="en-US"/>
-        </w:rPr>
-        <w:t>4</w:t>
+        </w:rPr>
+        <w:tab/>
       </w:r>
       <w:r>
         <w:rPr>
           <w:sz w:val="24"/>
           <w:szCs w:val="24"/>
-        </w:rPr>
-        <w:tab/>
-      </w:r>
-      <w:r>
-        <w:rPr>
-          <w:sz w:val="24"/>
-          <w:szCs w:val="24"/>
-          <w:lang w:val="en-US"/>
         </w:rPr>
         <w:t>Dependencies</w:t>
       </w:r>
@@ -11260,15 +11083,7 @@
           <w:sz w:val="24"/>
           <w:szCs w:val="24"/>
         </w:rPr>
-        <w:t>4.1.</w:t>
-      </w:r>
-      <w:r>
-        <w:rPr>
-          <w:sz w:val="24"/>
-          <w:szCs w:val="24"/>
-          <w:lang w:val="en-US"/>
-        </w:rPr>
-        <w:t>5</w:t>
+        <w:t>4.1.5</w:t>
       </w:r>
       <w:r>
         <w:rPr>
@@ -15261,9 +15076,6 @@
         </w:rPr>
       </w:pPr>
       <w:r>
-        <w:rPr>
-          <w:lang w:val="en-US"/>
-        </w:rPr>
         <w:tab/>
       </w:r>
       <w:bookmarkStart w:id="35" w:name="_Toc374474530"/>
@@ -15272,28 +15084,19 @@
           <w:sz w:val="24"/>
           <w:szCs w:val="24"/>
         </w:rPr>
-        <w:t>4.2.</w:t>
+        <w:t>4.2.4</w:t>
       </w:r>
       <w:r>
         <w:rPr>
           <w:sz w:val="24"/>
           <w:szCs w:val="24"/>
-          <w:lang w:val="en-US"/>
-        </w:rPr>
-        <w:t>4</w:t>
+        </w:rPr>
+        <w:tab/>
       </w:r>
       <w:r>
         <w:rPr>
           <w:sz w:val="24"/>
           <w:szCs w:val="24"/>
-        </w:rPr>
-        <w:tab/>
-      </w:r>
-      <w:r>
-        <w:rPr>
-          <w:sz w:val="24"/>
-          <w:szCs w:val="24"/>
-          <w:lang w:val="en-US"/>
         </w:rPr>
         <w:t>Dependencies</w:t>
       </w:r>
@@ -15346,9 +15149,6 @@
         </w:rPr>
       </w:pPr>
       <w:r>
-        <w:rPr>
-          <w:lang w:val="en-US"/>
-        </w:rPr>
         <w:tab/>
       </w:r>
       <w:bookmarkStart w:id="36" w:name="_Toc374474531"/>
@@ -15357,15 +15157,7 @@
           <w:sz w:val="24"/>
           <w:szCs w:val="24"/>
         </w:rPr>
-        <w:t>4.2.</w:t>
-      </w:r>
-      <w:r>
-        <w:rPr>
-          <w:sz w:val="24"/>
-          <w:szCs w:val="24"/>
-          <w:lang w:val="en-US"/>
-        </w:rPr>
-        <w:t>5</w:t>
+        <w:t>4.2.5</w:t>
       </w:r>
       <w:r>
         <w:rPr>
@@ -17468,22 +17260,11 @@
         <w:t>4.</w:t>
       </w:r>
       <w:r>
-        <w:rPr>
-          <w:lang w:val="en-US"/>
-        </w:rPr>
         <w:t>3</w:t>
       </w:r>
       <w:r>
         <w:tab/>
-      </w:r>
-      <w:r>
-        <w:rPr>
-          <w:lang w:val="en-US"/>
-        </w:rPr>
-        <w:t>Notification</w:t>
-      </w:r>
-      <w:r>
-        <w:t xml:space="preserve"> Layer</w:t>
+        <w:t>Notification Layer</w:t>
       </w:r>
       <w:bookmarkEnd w:id="37"/>
     </w:p>
@@ -17747,7 +17528,6 @@
         <w:rPr>
           <w:sz w:val="24"/>
           <w:szCs w:val="24"/>
-          <w:lang w:val="en-US"/>
         </w:rPr>
         <w:t>3</w:t>
       </w:r>
@@ -17886,7 +17666,6 @@
         <w:rPr>
           <w:sz w:val="24"/>
           <w:szCs w:val="24"/>
-          <w:lang w:val="en-US"/>
         </w:rPr>
         <w:t>3</w:t>
       </w:r>
@@ -17894,7 +17673,6 @@
         <w:rPr>
           <w:sz w:val="24"/>
           <w:szCs w:val="24"/>
-          <w:lang w:val="en-US"/>
         </w:rPr>
         <w:t>.</w:t>
       </w:r>
@@ -17989,14 +17767,12 @@
         <w:rPr>
           <w:sz w:val="24"/>
           <w:szCs w:val="24"/>
-          <w:lang w:val="en-US"/>
         </w:rPr>
       </w:pPr>
       <w:r>
         <w:rPr>
           <w:sz w:val="24"/>
           <w:szCs w:val="24"/>
-          <w:lang w:val="en-US"/>
         </w:rPr>
         <w:tab/>
       </w:r>
@@ -18006,28 +17782,19 @@
           <w:sz w:val="24"/>
           <w:szCs w:val="24"/>
         </w:rPr>
-        <w:t>4.</w:t>
+        <w:t>4.3.4</w:t>
       </w:r>
       <w:r>
         <w:rPr>
           <w:sz w:val="24"/>
           <w:szCs w:val="24"/>
-          <w:lang w:val="en-US"/>
-        </w:rPr>
-        <w:t>3.4</w:t>
+        </w:rPr>
+        <w:tab/>
       </w:r>
       <w:r>
         <w:rPr>
           <w:sz w:val="24"/>
           <w:szCs w:val="24"/>
-        </w:rPr>
-        <w:tab/>
-      </w:r>
-      <w:r>
-        <w:rPr>
-          <w:sz w:val="24"/>
-          <w:szCs w:val="24"/>
-          <w:lang w:val="en-US"/>
         </w:rPr>
         <w:t>Dependencies</w:t>
       </w:r>
@@ -18087,24 +17854,8 @@
         <w:rPr>
           <w:sz w:val="24"/>
           <w:szCs w:val="24"/>
-          <w:lang w:val="en-US"/>
-        </w:rPr>
-        <w:t>3</w:t>
-      </w:r>
-      <w:r>
-        <w:rPr>
-          <w:sz w:val="24"/>
-          <w:szCs w:val="24"/>
-        </w:rPr>
-        <w:t>.</w:t>
-      </w:r>
-      <w:r>
-        <w:rPr>
-          <w:sz w:val="24"/>
-          <w:szCs w:val="24"/>
-          <w:lang w:val="en-US"/>
-        </w:rPr>
-        <w:t>5</w:t>
+        </w:rPr>
+        <w:t>3.5</w:t>
       </w:r>
       <w:r>
         <w:rPr>
@@ -18301,7 +18052,7 @@
     </w:p>
     <w:p>
       <w:pPr>
-        <w:pStyle w:val="ColorfulList-Accent1"/>
+        <w:pStyle w:val="ColorfulList-Accent11"/>
         <w:numPr>
           <w:ilvl w:val="0"/>
           <w:numId w:val="27"/>
@@ -18333,7 +18084,7 @@
     </w:p>
     <w:p>
       <w:pPr>
-        <w:pStyle w:val="ColorfulList-Accent1"/>
+        <w:pStyle w:val="ColorfulList-Accent11"/>
         <w:numPr>
           <w:ilvl w:val="0"/>
           <w:numId w:val="27"/>
@@ -19268,7 +19019,7 @@
     </w:p>
     <w:p>
       <w:pPr>
-        <w:pStyle w:val="ColorfulList-Accent1"/>
+        <w:pStyle w:val="ColorfulList-Accent11"/>
         <w:numPr>
           <w:ilvl w:val="0"/>
           <w:numId w:val="27"/>
@@ -19291,7 +19042,7 @@
     </w:p>
     <w:p>
       <w:pPr>
-        <w:pStyle w:val="ColorfulList-Accent1"/>
+        <w:pStyle w:val="ColorfulList-Accent11"/>
         <w:numPr>
           <w:ilvl w:val="0"/>
           <w:numId w:val="27"/>
@@ -19311,7 +19062,7 @@
     </w:p>
     <w:p>
       <w:pPr>
-        <w:pStyle w:val="ColorfulList-Accent1"/>
+        <w:pStyle w:val="ColorfulList-Accent11"/>
         <w:spacing w:before="120" w:after="0" w:line="240" w:lineRule="auto"/>
         <w:ind w:left="0"/>
       </w:pPr>
@@ -19351,7 +19102,7 @@
     </w:p>
     <w:p>
       <w:pPr>
-        <w:pStyle w:val="ColorfulList-Accent1"/>
+        <w:pStyle w:val="ColorfulList-Accent11"/>
         <w:spacing w:before="120" w:after="0" w:line="240" w:lineRule="auto"/>
         <w:ind w:left="2160"/>
       </w:pPr>
@@ -19379,7 +19130,7 @@
     </w:p>
     <w:p>
       <w:pPr>
-        <w:pStyle w:val="ColorfulList-Accent1"/>
+        <w:pStyle w:val="ColorfulList-Accent11"/>
         <w:spacing w:before="120" w:after="0" w:line="240" w:lineRule="auto"/>
         <w:ind w:left="2160"/>
       </w:pPr>
@@ -20259,7 +20010,7 @@
     </w:p>
     <w:p>
       <w:pPr>
-        <w:pStyle w:val="ColorfulList-Accent1"/>
+        <w:pStyle w:val="ColorfulList-Accent11"/>
         <w:numPr>
           <w:ilvl w:val="0"/>
           <w:numId w:val="27"/>
@@ -20282,7 +20033,7 @@
     </w:p>
     <w:p>
       <w:pPr>
-        <w:pStyle w:val="ColorfulList-Accent1"/>
+        <w:pStyle w:val="ColorfulList-Accent11"/>
         <w:numPr>
           <w:ilvl w:val="0"/>
           <w:numId w:val="27"/>
@@ -20302,7 +20053,7 @@
     </w:p>
     <w:p>
       <w:pPr>
-        <w:pStyle w:val="ColorfulList-Accent1"/>
+        <w:pStyle w:val="ColorfulList-Accent11"/>
         <w:spacing w:before="120" w:after="0" w:line="240" w:lineRule="auto"/>
         <w:ind w:left="0"/>
       </w:pPr>
@@ -20342,7 +20093,7 @@
     </w:p>
     <w:p>
       <w:pPr>
-        <w:pStyle w:val="ColorfulList-Accent1"/>
+        <w:pStyle w:val="ColorfulList-Accent11"/>
         <w:spacing w:before="120" w:after="0" w:line="240" w:lineRule="auto"/>
         <w:ind w:left="2160"/>
       </w:pPr>
@@ -20373,14 +20124,14 @@
     </w:p>
     <w:p>
       <w:pPr>
-        <w:pStyle w:val="ColorfulList-Accent1"/>
+        <w:pStyle w:val="ColorfulList-Accent11"/>
         <w:spacing w:before="120" w:after="0" w:line="240" w:lineRule="auto"/>
         <w:ind w:left="2160"/>
       </w:pPr>
     </w:p>
     <w:p>
       <w:pPr>
-        <w:pStyle w:val="ColorfulList-Accent1"/>
+        <w:pStyle w:val="ColorfulList-Accent11"/>
         <w:spacing w:before="120" w:after="0" w:line="240" w:lineRule="auto"/>
         <w:ind w:left="2160"/>
         <w:rPr>
@@ -21040,20 +20791,11 @@
     <w:p>
       <w:pPr>
         <w:pStyle w:val="Heading1"/>
-        <w:rPr>
-          <w:lang w:val="en-US"/>
-        </w:rPr>
       </w:pPr>
       <w:bookmarkStart w:id="43" w:name="_Toc374474538"/>
       <w:r>
         <w:lastRenderedPageBreak/>
-        <w:t xml:space="preserve">5.  </w:t>
-      </w:r>
-      <w:r>
-        <w:rPr>
-          <w:lang w:val="en-US"/>
-        </w:rPr>
-        <w:t>Inter-Subsystem Data Flow</w:t>
+        <w:t>5.  Inter-Subsystem Data Flow</w:t>
       </w:r>
       <w:bookmarkEnd w:id="43"/>
     </w:p>
@@ -21293,14 +21035,6 @@
         <w:gridCol w:w="4634"/>
       </w:tblGrid>
       <w:tr>
-        <w:tblPrEx>
-          <w:tblCellMar>
-            <w:top w:w="0" w:type="dxa"/>
-            <w:left w:w="0" w:type="dxa"/>
-            <w:bottom w:w="0" w:type="dxa"/>
-            <w:right w:w="0" w:type="dxa"/>
-          </w:tblCellMar>
-        </w:tblPrEx>
         <w:trPr>
           <w:trHeight w:hRule="exact" w:val="434"/>
           <w:jc w:val="center"/>
@@ -21411,14 +21145,6 @@
         </w:tc>
       </w:tr>
       <w:tr>
-        <w:tblPrEx>
-          <w:tblCellMar>
-            <w:top w:w="0" w:type="dxa"/>
-            <w:left w:w="0" w:type="dxa"/>
-            <w:bottom w:w="0" w:type="dxa"/>
-            <w:right w:w="0" w:type="dxa"/>
-          </w:tblCellMar>
-        </w:tblPrEx>
         <w:trPr>
           <w:cantSplit/>
           <w:trHeight w:hRule="exact" w:val="448"/>
@@ -21511,14 +21237,6 @@
         </w:tc>
       </w:tr>
       <w:tr>
-        <w:tblPrEx>
-          <w:tblCellMar>
-            <w:top w:w="0" w:type="dxa"/>
-            <w:left w:w="0" w:type="dxa"/>
-            <w:bottom w:w="0" w:type="dxa"/>
-            <w:right w:w="0" w:type="dxa"/>
-          </w:tblCellMar>
-        </w:tblPrEx>
         <w:trPr>
           <w:cantSplit/>
           <w:trHeight w:hRule="exact" w:val="448"/>
@@ -21611,14 +21329,6 @@
         </w:tc>
       </w:tr>
       <w:tr>
-        <w:tblPrEx>
-          <w:tblCellMar>
-            <w:top w:w="0" w:type="dxa"/>
-            <w:left w:w="0" w:type="dxa"/>
-            <w:bottom w:w="0" w:type="dxa"/>
-            <w:right w:w="0" w:type="dxa"/>
-          </w:tblCellMar>
-        </w:tblPrEx>
         <w:trPr>
           <w:cantSplit/>
           <w:trHeight w:hRule="exact" w:val="448"/>
@@ -21711,14 +21421,6 @@
         </w:tc>
       </w:tr>
       <w:tr>
-        <w:tblPrEx>
-          <w:tblCellMar>
-            <w:top w:w="0" w:type="dxa"/>
-            <w:left w:w="0" w:type="dxa"/>
-            <w:bottom w:w="0" w:type="dxa"/>
-            <w:right w:w="0" w:type="dxa"/>
-          </w:tblCellMar>
-        </w:tblPrEx>
         <w:trPr>
           <w:cantSplit/>
           <w:trHeight w:hRule="exact" w:val="448"/>
@@ -21811,14 +21513,6 @@
         </w:tc>
       </w:tr>
       <w:tr>
-        <w:tblPrEx>
-          <w:tblCellMar>
-            <w:top w:w="0" w:type="dxa"/>
-            <w:left w:w="0" w:type="dxa"/>
-            <w:bottom w:w="0" w:type="dxa"/>
-            <w:right w:w="0" w:type="dxa"/>
-          </w:tblCellMar>
-        </w:tblPrEx>
         <w:trPr>
           <w:cantSplit/>
           <w:trHeight w:hRule="exact" w:val="448"/>
@@ -21934,14 +21628,6 @@
         </w:tc>
       </w:tr>
       <w:tr>
-        <w:tblPrEx>
-          <w:tblCellMar>
-            <w:top w:w="0" w:type="dxa"/>
-            <w:left w:w="0" w:type="dxa"/>
-            <w:bottom w:w="0" w:type="dxa"/>
-            <w:right w:w="0" w:type="dxa"/>
-          </w:tblCellMar>
-        </w:tblPrEx>
         <w:trPr>
           <w:cantSplit/>
           <w:trHeight w:hRule="exact" w:val="603"/>
@@ -22079,14 +21765,6 @@
         </w:tc>
       </w:tr>
       <w:tr>
-        <w:tblPrEx>
-          <w:tblCellMar>
-            <w:top w:w="0" w:type="dxa"/>
-            <w:left w:w="0" w:type="dxa"/>
-            <w:bottom w:w="0" w:type="dxa"/>
-            <w:right w:w="0" w:type="dxa"/>
-          </w:tblCellMar>
-        </w:tblPrEx>
         <w:trPr>
           <w:cantSplit/>
           <w:trHeight w:hRule="exact" w:val="621"/>
@@ -22202,14 +21880,6 @@
         </w:tc>
       </w:tr>
       <w:tr>
-        <w:tblPrEx>
-          <w:tblCellMar>
-            <w:top w:w="0" w:type="dxa"/>
-            <w:left w:w="0" w:type="dxa"/>
-            <w:bottom w:w="0" w:type="dxa"/>
-            <w:right w:w="0" w:type="dxa"/>
-          </w:tblCellMar>
-        </w:tblPrEx>
         <w:trPr>
           <w:cantSplit/>
           <w:trHeight w:hRule="exact" w:val="549"/>
@@ -22290,14 +21960,6 @@
         </w:tc>
       </w:tr>
       <w:tr>
-        <w:tblPrEx>
-          <w:tblCellMar>
-            <w:top w:w="0" w:type="dxa"/>
-            <w:left w:w="0" w:type="dxa"/>
-            <w:bottom w:w="0" w:type="dxa"/>
-            <w:right w:w="0" w:type="dxa"/>
-          </w:tblCellMar>
-        </w:tblPrEx>
         <w:trPr>
           <w:cantSplit/>
           <w:trHeight w:hRule="exact" w:val="621"/>
@@ -22457,14 +22119,6 @@
         </w:tc>
       </w:tr>
       <w:tr>
-        <w:tblPrEx>
-          <w:tblCellMar>
-            <w:top w:w="0" w:type="dxa"/>
-            <w:left w:w="0" w:type="dxa"/>
-            <w:bottom w:w="0" w:type="dxa"/>
-            <w:right w:w="0" w:type="dxa"/>
-          </w:tblCellMar>
-        </w:tblPrEx>
         <w:trPr>
           <w:cantSplit/>
           <w:trHeight w:hRule="exact" w:val="450"/>
@@ -22580,14 +22234,6 @@
         </w:tc>
       </w:tr>
       <w:tr>
-        <w:tblPrEx>
-          <w:tblCellMar>
-            <w:top w:w="0" w:type="dxa"/>
-            <w:left w:w="0" w:type="dxa"/>
-            <w:bottom w:w="0" w:type="dxa"/>
-            <w:right w:w="0" w:type="dxa"/>
-          </w:tblCellMar>
-        </w:tblPrEx>
         <w:trPr>
           <w:cantSplit/>
           <w:trHeight w:hRule="exact" w:val="549"/>
@@ -22668,14 +22314,6 @@
         </w:tc>
       </w:tr>
       <w:tr>
-        <w:tblPrEx>
-          <w:tblCellMar>
-            <w:top w:w="0" w:type="dxa"/>
-            <w:left w:w="0" w:type="dxa"/>
-            <w:bottom w:w="0" w:type="dxa"/>
-            <w:right w:w="0" w:type="dxa"/>
-          </w:tblCellMar>
-        </w:tblPrEx>
         <w:trPr>
           <w:cantSplit/>
           <w:trHeight w:hRule="exact" w:val="351"/>
@@ -22780,14 +22418,6 @@
         </w:tc>
       </w:tr>
       <w:tr>
-        <w:tblPrEx>
-          <w:tblCellMar>
-            <w:top w:w="0" w:type="dxa"/>
-            <w:left w:w="0" w:type="dxa"/>
-            <w:bottom w:w="0" w:type="dxa"/>
-            <w:right w:w="0" w:type="dxa"/>
-          </w:tblCellMar>
-        </w:tblPrEx>
         <w:trPr>
           <w:cantSplit/>
           <w:trHeight w:hRule="exact" w:val="513"/>
@@ -22926,14 +22556,6 @@
         </w:tc>
       </w:tr>
       <w:tr>
-        <w:tblPrEx>
-          <w:tblCellMar>
-            <w:top w:w="0" w:type="dxa"/>
-            <w:left w:w="0" w:type="dxa"/>
-            <w:bottom w:w="0" w:type="dxa"/>
-            <w:right w:w="0" w:type="dxa"/>
-          </w:tblCellMar>
-        </w:tblPrEx>
         <w:trPr>
           <w:cantSplit/>
           <w:trHeight w:hRule="exact" w:val="540"/>
@@ -23014,14 +22636,6 @@
         </w:tc>
       </w:tr>
       <w:tr>
-        <w:tblPrEx>
-          <w:tblCellMar>
-            <w:top w:w="0" w:type="dxa"/>
-            <w:left w:w="0" w:type="dxa"/>
-            <w:bottom w:w="0" w:type="dxa"/>
-            <w:right w:w="0" w:type="dxa"/>
-          </w:tblCellMar>
-        </w:tblPrEx>
         <w:trPr>
           <w:cantSplit/>
           <w:trHeight w:hRule="exact" w:val="540"/>
@@ -23102,14 +22716,6 @@
         </w:tc>
       </w:tr>
       <w:tr>
-        <w:tblPrEx>
-          <w:tblCellMar>
-            <w:top w:w="0" w:type="dxa"/>
-            <w:left w:w="0" w:type="dxa"/>
-            <w:bottom w:w="0" w:type="dxa"/>
-            <w:right w:w="0" w:type="dxa"/>
-          </w:tblCellMar>
-        </w:tblPrEx>
         <w:trPr>
           <w:cantSplit/>
           <w:trHeight w:hRule="exact" w:val="612"/>
@@ -23279,14 +22885,6 @@
         </w:tc>
       </w:tr>
       <w:tr>
-        <w:tblPrEx>
-          <w:tblCellMar>
-            <w:top w:w="0" w:type="dxa"/>
-            <w:left w:w="0" w:type="dxa"/>
-            <w:bottom w:w="0" w:type="dxa"/>
-            <w:right w:w="0" w:type="dxa"/>
-          </w:tblCellMar>
-        </w:tblPrEx>
         <w:trPr>
           <w:cantSplit/>
           <w:trHeight w:hRule="exact" w:val="549"/>
@@ -23458,14 +23056,6 @@
         </w:tc>
       </w:tr>
       <w:tr>
-        <w:tblPrEx>
-          <w:tblCellMar>
-            <w:top w:w="0" w:type="dxa"/>
-            <w:left w:w="0" w:type="dxa"/>
-            <w:bottom w:w="0" w:type="dxa"/>
-            <w:right w:w="0" w:type="dxa"/>
-          </w:tblCellMar>
-        </w:tblPrEx>
         <w:trPr>
           <w:cantSplit/>
           <w:trHeight w:hRule="exact" w:val="468"/>
@@ -23764,14 +23354,6 @@
         <w:gridCol w:w="1530"/>
       </w:tblGrid>
       <w:tr>
-        <w:tblPrEx>
-          <w:tblCellMar>
-            <w:top w:w="0" w:type="dxa"/>
-            <w:left w:w="0" w:type="dxa"/>
-            <w:bottom w:w="0" w:type="dxa"/>
-            <w:right w:w="0" w:type="dxa"/>
-          </w:tblCellMar>
-        </w:tblPrEx>
         <w:trPr>
           <w:trHeight w:hRule="exact" w:val="274"/>
           <w:tblHeader/>
@@ -23821,14 +23403,6 @@
         </w:tc>
       </w:tr>
       <w:tr>
-        <w:tblPrEx>
-          <w:tblCellMar>
-            <w:top w:w="0" w:type="dxa"/>
-            <w:left w:w="0" w:type="dxa"/>
-            <w:bottom w:w="0" w:type="dxa"/>
-            <w:right w:w="0" w:type="dxa"/>
-          </w:tblCellMar>
-        </w:tblPrEx>
         <w:trPr>
           <w:trHeight w:hRule="exact" w:val="684"/>
           <w:tblHeader/>
@@ -23951,14 +23525,6 @@
         </w:tc>
       </w:tr>
       <w:tr>
-        <w:tblPrEx>
-          <w:tblCellMar>
-            <w:top w:w="0" w:type="dxa"/>
-            <w:left w:w="0" w:type="dxa"/>
-            <w:bottom w:w="0" w:type="dxa"/>
-            <w:right w:w="0" w:type="dxa"/>
-          </w:tblCellMar>
-        </w:tblPrEx>
         <w:trPr>
           <w:trHeight w:hRule="exact" w:val="423"/>
           <w:jc w:val="center"/>
@@ -24067,14 +23633,6 @@
         </w:tc>
       </w:tr>
       <w:tr>
-        <w:tblPrEx>
-          <w:tblCellMar>
-            <w:top w:w="0" w:type="dxa"/>
-            <w:left w:w="0" w:type="dxa"/>
-            <w:bottom w:w="0" w:type="dxa"/>
-            <w:right w:w="0" w:type="dxa"/>
-          </w:tblCellMar>
-        </w:tblPrEx>
         <w:trPr>
           <w:trHeight w:hRule="exact" w:val="387"/>
           <w:jc w:val="center"/>
@@ -24177,14 +23735,6 @@
         </w:tc>
       </w:tr>
       <w:tr>
-        <w:tblPrEx>
-          <w:tblCellMar>
-            <w:top w:w="0" w:type="dxa"/>
-            <w:left w:w="0" w:type="dxa"/>
-            <w:bottom w:w="0" w:type="dxa"/>
-            <w:right w:w="0" w:type="dxa"/>
-          </w:tblCellMar>
-        </w:tblPrEx>
         <w:trPr>
           <w:trHeight w:hRule="exact" w:val="360"/>
           <w:jc w:val="center"/>
@@ -24287,14 +23837,6 @@
         </w:tc>
       </w:tr>
       <w:tr>
-        <w:tblPrEx>
-          <w:tblCellMar>
-            <w:top w:w="0" w:type="dxa"/>
-            <w:left w:w="0" w:type="dxa"/>
-            <w:bottom w:w="0" w:type="dxa"/>
-            <w:right w:w="0" w:type="dxa"/>
-          </w:tblCellMar>
-        </w:tblPrEx>
         <w:trPr>
           <w:trHeight w:hRule="exact" w:val="351"/>
           <w:jc w:val="center"/>
@@ -24397,14 +23939,6 @@
         </w:tc>
       </w:tr>
       <w:tr>
-        <w:tblPrEx>
-          <w:tblCellMar>
-            <w:top w:w="0" w:type="dxa"/>
-            <w:left w:w="0" w:type="dxa"/>
-            <w:bottom w:w="0" w:type="dxa"/>
-            <w:right w:w="0" w:type="dxa"/>
-          </w:tblCellMar>
-        </w:tblPrEx>
         <w:trPr>
           <w:trHeight w:hRule="exact" w:val="360"/>
           <w:jc w:val="center"/>
@@ -24523,15 +24057,9 @@
       <w:pPr>
         <w:pStyle w:val="Heading1"/>
         <w:spacing w:before="720"/>
-        <w:rPr>
-          <w:lang w:val="en-US"/>
-        </w:rPr>
       </w:pPr>
       <w:bookmarkStart w:id="46" w:name="_Toc374474540"/>
       <w:r>
-        <w:rPr>
-          <w:lang w:val="en-US"/>
-        </w:rPr>
         <w:t>6.  Requirements Mapping</w:t>
       </w:r>
       <w:bookmarkEnd w:id="46"/>
@@ -26474,7 +26002,6 @@
           <w:b/>
           <w:sz w:val="20"/>
           <w:szCs w:val="20"/>
-          <w:lang/>
         </w:rPr>
       </w:pPr>
       <w:r>
@@ -26482,7 +26009,6 @@
           <w:b/>
           <w:sz w:val="20"/>
           <w:szCs w:val="20"/>
-          <w:lang/>
         </w:rPr>
         <w:t>Table 6-1: Requirements Mapping</w:t>
       </w:r>
@@ -26491,9 +26017,6 @@
       <w:pPr>
         <w:pStyle w:val="Heading1"/>
         <w:spacing w:before="720"/>
-        <w:rPr>
-          <w:lang w:val="en-US"/>
-        </w:rPr>
       </w:pPr>
       <w:bookmarkStart w:id="47" w:name="_Toc374474541"/>
     </w:p>
@@ -26501,62 +26024,38 @@
       <w:pPr>
         <w:pStyle w:val="Heading1"/>
         <w:spacing w:before="720"/>
-        <w:rPr>
-          <w:lang w:val="en-US"/>
-        </w:rPr>
       </w:pPr>
     </w:p>
     <w:p>
       <w:pPr>
         <w:pStyle w:val="Heading1"/>
         <w:spacing w:before="720"/>
-        <w:rPr>
-          <w:lang w:val="en-US"/>
-        </w:rPr>
       </w:pPr>
     </w:p>
     <w:p>
       <w:pPr>
         <w:pStyle w:val="Heading1"/>
         <w:spacing w:before="720"/>
-        <w:rPr>
-          <w:lang w:val="en-US"/>
-        </w:rPr>
       </w:pPr>
     </w:p>
     <w:p>
       <w:pPr>
         <w:pStyle w:val="Heading1"/>
         <w:spacing w:before="720"/>
-        <w:rPr>
-          <w:lang w:val="en-US"/>
-        </w:rPr>
       </w:pPr>
     </w:p>
     <w:p>
       <w:pPr>
         <w:pStyle w:val="Heading1"/>
         <w:spacing w:before="720"/>
-        <w:rPr>
-          <w:lang w:val="en-US"/>
-        </w:rPr>
       </w:pPr>
       <w:commentRangeStart w:id="48"/>
       <w:r>
-        <w:rPr>
-          <w:lang w:val="en-US"/>
-        </w:rPr>
         <w:lastRenderedPageBreak/>
         <w:t>7</w:t>
       </w:r>
       <w:r>
-        <w:t xml:space="preserve">.  </w:t>
-      </w:r>
-      <w:r>
-        <w:rPr>
-          <w:lang w:val="en-US"/>
-        </w:rPr>
-        <w:t>Operating System Dependencies</w:t>
+        <w:t>.  Operating System Dependencies</w:t>
       </w:r>
       <w:bookmarkEnd w:id="47"/>
       <w:commentRangeEnd w:id="48"/>
@@ -26565,7 +26064,6 @@
           <w:rStyle w:val="CommentReference"/>
           <w:b w:val="0"/>
           <w:bCs w:val="0"/>
-          <w:lang w:val="en-US" w:eastAsia="en-US"/>
         </w:rPr>
         <w:commentReference w:id="48"/>
       </w:r>
@@ -26573,55 +26071,29 @@
     <w:p>
       <w:pPr>
         <w:pStyle w:val="Heading2"/>
-        <w:rPr>
-          <w:lang w:val="en-US"/>
-        </w:rPr>
       </w:pPr>
       <w:bookmarkStart w:id="49" w:name="_Toc374474542"/>
       <w:r>
-        <w:rPr>
-          <w:lang w:val="en-US"/>
-        </w:rPr>
         <w:t>7.1</w:t>
       </w:r>
       <w:r>
-        <w:rPr>
-          <w:lang w:val="en-US"/>
-        </w:rPr>
         <w:tab/>
         <w:t>Hardware Layer</w:t>
       </w:r>
     </w:p>
-    <w:p>
-      <w:pPr>
-        <w:rPr>
-          <w:lang/>
-        </w:rPr>
-      </w:pPr>
-    </w:p>
+    <w:p/>
     <w:p>
       <w:pPr>
         <w:pStyle w:val="Heading2"/>
       </w:pPr>
       <w:r>
-        <w:rPr>
-          <w:lang w:val="en-US"/>
-        </w:rPr>
         <w:t>7</w:t>
       </w:r>
       <w:r>
-        <w:rPr>
-          <w:lang w:val="en-US"/>
-        </w:rPr>
         <w:t>.2</w:t>
       </w:r>
       <w:r>
-        <w:rPr>
-          <w:lang w:val="en-US"/>
-        </w:rPr>
         <w:tab/>
-      </w:r>
-      <w:r>
         <w:t xml:space="preserve">Data </w:t>
       </w:r>
       <w:r>
@@ -26643,21 +26115,12 @@
       </w:pPr>
       <w:bookmarkStart w:id="50" w:name="_Toc374474543"/>
       <w:r>
-        <w:rPr>
-          <w:lang w:val="en-US"/>
-        </w:rPr>
         <w:t>7</w:t>
       </w:r>
       <w:r>
-        <w:rPr>
-          <w:lang w:val="en-US"/>
-        </w:rPr>
         <w:t>.3</w:t>
       </w:r>
       <w:r>
-        <w:rPr>
-          <w:lang w:val="en-US"/>
-        </w:rPr>
         <w:tab/>
       </w:r>
       <w:r>
@@ -26680,24 +26143,13 @@
       </w:pPr>
       <w:bookmarkStart w:id="51" w:name="_Toc374474544"/>
       <w:r>
-        <w:rPr>
-          <w:lang w:val="en-US"/>
-        </w:rPr>
         <w:t>7</w:t>
       </w:r>
       <w:r>
-        <w:rPr>
-          <w:lang w:val="en-US"/>
-        </w:rPr>
         <w:t>.4</w:t>
       </w:r>
       <w:r>
-        <w:rPr>
-          <w:lang w:val="en-US"/>
-        </w:rPr>
         <w:tab/>
-      </w:r>
-      <w:r>
         <w:t>Notification Layer</w:t>
       </w:r>
       <w:bookmarkEnd w:id="51"/>
@@ -26725,26 +26177,14 @@
       <w:pPr>
         <w:pStyle w:val="Heading1"/>
         <w:spacing w:before="720"/>
-        <w:rPr>
-          <w:lang w:val="en-US"/>
-        </w:rPr>
       </w:pPr>
       <w:bookmarkStart w:id="52" w:name="_Toc374474545"/>
       <w:r>
-        <w:rPr>
-          <w:lang w:val="en-US"/>
-        </w:rPr>
         <w:lastRenderedPageBreak/>
         <w:t>8</w:t>
       </w:r>
       <w:r>
-        <w:t xml:space="preserve">. </w:t>
-      </w:r>
-      <w:r>
-        <w:rPr>
-          <w:lang w:val="en-US"/>
-        </w:rPr>
-        <w:t>Testing Considerations</w:t>
+        <w:t>. Testing Considerations</w:t>
       </w:r>
       <w:bookmarkEnd w:id="52"/>
     </w:p>
@@ -26820,15 +26260,9 @@
       </w:pPr>
       <w:bookmarkStart w:id="54" w:name="_Toc374474546"/>
       <w:r>
-        <w:rPr>
-          <w:lang w:val="en-US"/>
-        </w:rPr>
         <w:t>8</w:t>
       </w:r>
       <w:r>
-        <w:rPr>
-          <w:lang w:val="en-US"/>
-        </w:rPr>
         <w:t>.1</w:t>
       </w:r>
       <w:r>
@@ -26853,7 +26287,6 @@
           <w:b/>
           <w:bCs/>
           <w:vanish/>
-          <w:lang/>
         </w:rPr>
       </w:pPr>
       <w:bookmarkStart w:id="55" w:name="_Toc373624418"/>
@@ -26898,7 +26331,6 @@
           <w:b/>
           <w:bCs/>
           <w:vanish/>
-          <w:lang/>
         </w:rPr>
       </w:pPr>
       <w:bookmarkStart w:id="68" w:name="_Toc374200711"/>
@@ -26941,7 +26373,6 @@
           <w:b/>
           <w:bCs/>
           <w:vanish/>
-          <w:lang/>
         </w:rPr>
       </w:pPr>
       <w:bookmarkStart w:id="80" w:name="_Toc374200712"/>
@@ -26984,7 +26415,6 @@
           <w:b/>
           <w:bCs/>
           <w:vanish/>
-          <w:lang/>
         </w:rPr>
       </w:pPr>
       <w:bookmarkStart w:id="92" w:name="_Toc374200713"/>
@@ -27027,7 +26457,6 @@
           <w:b/>
           <w:bCs/>
           <w:vanish/>
-          <w:lang/>
         </w:rPr>
       </w:pPr>
       <w:bookmarkStart w:id="104" w:name="_Toc374200714"/>
@@ -27070,7 +26499,6 @@
           <w:b/>
           <w:bCs/>
           <w:vanish/>
-          <w:lang/>
         </w:rPr>
       </w:pPr>
       <w:bookmarkStart w:id="116" w:name="_Toc374200715"/>
@@ -27113,7 +26541,6 @@
           <w:b/>
           <w:bCs/>
           <w:vanish/>
-          <w:lang/>
         </w:rPr>
       </w:pPr>
       <w:bookmarkStart w:id="128" w:name="_Toc374200716"/>
@@ -27156,7 +26583,6 @@
           <w:b/>
           <w:bCs/>
           <w:vanish/>
-          <w:lang/>
         </w:rPr>
       </w:pPr>
       <w:bookmarkStart w:id="140" w:name="_Toc374200717"/>
@@ -27201,7 +26627,6 @@
         <w:rPr>
           <w:b/>
           <w:vanish/>
-          <w:lang/>
         </w:rPr>
       </w:pPr>
       <w:bookmarkStart w:id="152" w:name="_Toc374200718"/>
@@ -27255,7 +26680,7 @@
     </w:p>
     <w:p>
       <w:pPr>
-        <w:pStyle w:val="ColorfulList-Accent1"/>
+        <w:pStyle w:val="ColorfulList-Accent11"/>
         <w:numPr>
           <w:ilvl w:val="0"/>
           <w:numId w:val="36"/>
@@ -27286,7 +26711,7 @@
     </w:p>
     <w:p>
       <w:pPr>
-        <w:pStyle w:val="ColorfulList-Accent1"/>
+        <w:pStyle w:val="ColorfulList-Accent11"/>
         <w:numPr>
           <w:ilvl w:val="0"/>
           <w:numId w:val="36"/>
@@ -27339,7 +26764,7 @@
     </w:p>
     <w:p>
       <w:pPr>
-        <w:pStyle w:val="ColorfulList-Accent1"/>
+        <w:pStyle w:val="ColorfulList-Accent11"/>
         <w:numPr>
           <w:ilvl w:val="0"/>
           <w:numId w:val="37"/>
@@ -27391,7 +26816,7 @@
     </w:p>
     <w:p>
       <w:pPr>
-        <w:pStyle w:val="ColorfulList-Accent1"/>
+        <w:pStyle w:val="ColorfulList-Accent11"/>
         <w:numPr>
           <w:ilvl w:val="0"/>
           <w:numId w:val="37"/>
@@ -27499,7 +26924,7 @@
     </w:p>
     <w:p>
       <w:pPr>
-        <w:pStyle w:val="ColorfulList-Accent1"/>
+        <w:pStyle w:val="ColorfulList-Accent11"/>
         <w:numPr>
           <w:ilvl w:val="0"/>
           <w:numId w:val="32"/>
@@ -27573,7 +26998,7 @@
     </w:p>
     <w:p>
       <w:pPr>
-        <w:pStyle w:val="ColorfulList-Accent1"/>
+        <w:pStyle w:val="ColorfulList-Accent11"/>
         <w:numPr>
           <w:ilvl w:val="0"/>
           <w:numId w:val="32"/>
@@ -27707,7 +27132,7 @@
     </w:p>
     <w:p>
       <w:pPr>
-        <w:pStyle w:val="ColorfulList-Accent1"/>
+        <w:pStyle w:val="ColorfulList-Accent11"/>
         <w:numPr>
           <w:ilvl w:val="0"/>
           <w:numId w:val="32"/>
@@ -27770,7 +27195,7 @@
     </w:p>
     <w:p>
       <w:pPr>
-        <w:pStyle w:val="ColorfulList-Accent1"/>
+        <w:pStyle w:val="ColorfulList-Accent11"/>
         <w:numPr>
           <w:ilvl w:val="0"/>
           <w:numId w:val="32"/>
@@ -27796,7 +27221,7 @@
     </w:p>
     <w:p>
       <w:pPr>
-        <w:pStyle w:val="ColorfulList-Accent1"/>
+        <w:pStyle w:val="ColorfulList-Accent11"/>
         <w:spacing w:before="120" w:after="0" w:line="240" w:lineRule="auto"/>
         <w:rPr>
           <w:rFonts w:eastAsia="Batang"/>
@@ -27805,7 +27230,7 @@
     </w:p>
     <w:p>
       <w:pPr>
-        <w:pStyle w:val="ColorfulList-Accent1"/>
+        <w:pStyle w:val="ColorfulList-Accent11"/>
         <w:spacing w:before="120" w:after="0" w:line="240" w:lineRule="auto"/>
         <w:rPr>
           <w:rFonts w:eastAsia="Batang"/>
@@ -27814,7 +27239,7 @@
     </w:p>
     <w:p>
       <w:pPr>
-        <w:pStyle w:val="ColorfulList-Accent1"/>
+        <w:pStyle w:val="ColorfulList-Accent11"/>
         <w:spacing w:before="120" w:after="0" w:line="240" w:lineRule="auto"/>
         <w:rPr>
           <w:rFonts w:eastAsia="Batang"/>
@@ -27862,7 +27287,7 @@
     </w:p>
     <w:p>
       <w:pPr>
-        <w:pStyle w:val="ColorfulList-Accent1"/>
+        <w:pStyle w:val="ColorfulList-Accent11"/>
         <w:numPr>
           <w:ilvl w:val="0"/>
           <w:numId w:val="34"/>
@@ -27918,7 +27343,7 @@
     </w:p>
     <w:p>
       <w:pPr>
-        <w:pStyle w:val="ColorfulList-Accent1"/>
+        <w:pStyle w:val="ColorfulList-Accent11"/>
         <w:numPr>
           <w:ilvl w:val="0"/>
           <w:numId w:val="34"/>
@@ -28010,7 +27435,7 @@
     </w:p>
     <w:p>
       <w:pPr>
-        <w:pStyle w:val="ColorfulList-Accent1"/>
+        <w:pStyle w:val="ColorfulList-Accent11"/>
         <w:numPr>
           <w:ilvl w:val="0"/>
           <w:numId w:val="35"/>
@@ -28035,7 +27460,7 @@
     </w:p>
     <w:p>
       <w:pPr>
-        <w:pStyle w:val="ColorfulList-Accent1"/>
+        <w:pStyle w:val="ColorfulList-Accent11"/>
         <w:numPr>
           <w:ilvl w:val="0"/>
           <w:numId w:val="35"/>
@@ -28221,7 +27646,7 @@
         <w:rPr>
           <w:noProof/>
         </w:rPr>
-        <w:t>15</w:t>
+        <w:t>14</w:t>
       </w:r>
     </w:fldSimple>
     <w:r>
@@ -29707,7 +29132,6 @@
     <w:lvl w:ilvl="0">
       <w:start w:val="1"/>
       <w:numFmt w:val="decimal"/>
-      <w:pStyle w:val="Heading1"/>
       <w:lvlText w:val="%1"/>
       <w:lvlJc w:val="left"/>
       <w:pPr>
@@ -29723,7 +29147,6 @@
     <w:lvl w:ilvl="1">
       <w:start w:val="1"/>
       <w:numFmt w:val="decimal"/>
-      <w:pStyle w:val="Heading2"/>
       <w:isLgl/>
       <w:lvlText w:val="%1.%2"/>
       <w:lvlJc w:val="left"/>
@@ -29740,7 +29163,6 @@
     <w:lvl w:ilvl="2">
       <w:start w:val="1"/>
       <w:numFmt w:val="decimal"/>
-      <w:pStyle w:val="Heading3"/>
       <w:lvlText w:val="%1.%2.%3"/>
       <w:lvlJc w:val="left"/>
       <w:pPr>
@@ -32728,7 +32150,6 @@
     </w:pPr>
     <w:rPr>
       <w:szCs w:val="20"/>
-      <w:lang/>
     </w:rPr>
   </w:style>
   <w:style w:type="paragraph" w:styleId="Heading2">
@@ -32773,7 +32194,6 @@
       <w:b/>
       <w:sz w:val="20"/>
       <w:szCs w:val="20"/>
-      <w:lang/>
     </w:rPr>
   </w:style>
   <w:style w:type="paragraph" w:styleId="Heading4">
@@ -32795,12 +32215,12 @@
       <w:bCs/>
       <w:sz w:val="28"/>
       <w:szCs w:val="28"/>
-      <w:lang/>
     </w:rPr>
   </w:style>
   <w:style w:type="character" w:default="1" w:styleId="DefaultParagraphFont">
     <w:name w:val="Default Paragraph Font"/>
     <w:uiPriority w:val="1"/>
+    <w:semiHidden/>
     <w:unhideWhenUsed/>
   </w:style>
   <w:style w:type="table" w:default="1" w:styleId="TableNormal">
@@ -32808,6 +32228,7 @@
     <w:uiPriority w:val="99"/>
     <w:semiHidden/>
     <w:unhideWhenUsed/>
+    <w:qFormat/>
     <w:tblPr>
       <w:tblInd w:w="0" w:type="dxa"/>
       <w:tblCellMar>
@@ -32948,7 +32369,6 @@
       <w:rFonts w:ascii="Tahoma" w:hAnsi="Tahoma"/>
       <w:sz w:val="16"/>
       <w:szCs w:val="16"/>
-      <w:lang/>
     </w:rPr>
   </w:style>
   <w:style w:type="character" w:customStyle="1" w:styleId="BalloonTextChar">
@@ -33077,8 +32497,8 @@
       </w:tcPr>
     </w:tblStylePr>
   </w:style>
-  <w:style w:type="paragraph" w:styleId="ColorfulList-Accent1">
-    <w:name w:val="Colorful List Accent 1"/>
+  <w:style w:type="paragraph" w:customStyle="1" w:styleId="ColorfulList-Accent11">
+    <w:name w:val="Colorful List - Accent 11"/>
     <w:basedOn w:val="Normal"/>
     <w:qFormat/>
     <w:rsid w:val="00C06217"/>
@@ -33137,8 +32557,8 @@
       <w:spacing w:before="100" w:beforeAutospacing="1" w:after="100" w:afterAutospacing="1" w:line="240" w:lineRule="auto"/>
     </w:pPr>
   </w:style>
-  <w:style w:type="paragraph" w:customStyle="1" w:styleId="TOCHeading">
-    <w:name w:val="TOC Heading"/>
+  <w:style w:type="paragraph" w:customStyle="1" w:styleId="TOCHeading1">
+    <w:name w:val="TOC Heading1"/>
     <w:basedOn w:val="Heading1"/>
     <w:next w:val="Normal"/>
     <w:uiPriority w:val="39"/>
@@ -33713,7 +33133,7 @@
 </file>
 
 <file path=customXml/itemProps1.xml><?xml version="1.0" encoding="utf-8"?>
-<ds:datastoreItem xmlns:ds="http://schemas.openxmlformats.org/officeDocument/2006/customXml" ds:itemID="{8AC6DE3D-E8F6-4A5C-8D51-A46DA4FE3D59}">
+<ds:datastoreItem xmlns:ds="http://schemas.openxmlformats.org/officeDocument/2006/customXml" ds:itemID="{DFE75C83-4089-4B63-B9CE-BC42C0B94C0B}">
   <ds:schemaRefs>
     <ds:schemaRef ds:uri="http://schemas.openxmlformats.org/officeDocument/2006/bibliography"/>
   </ds:schemaRefs>

</xml_diff>